<commit_message>
Reformated: docs for submission
</commit_message>
<xml_diff>
--- a/part-3/submission/P3.docx
+++ b/part-3/submission/P3.docx
@@ -4875,6 +4875,28 @@
           <w:rFonts w:ascii="Calibri" w:hAnsi="Calibri"/>
         </w:rPr>
       </w:pPr>
+    </w:p>
+    <w:p>
+      <w:pPr>
+        <w:rPr>
+          <w:rFonts w:ascii="Calibri" w:hAnsi="Calibri"/>
+          <w:u w:val="single"/>
+        </w:rPr>
+      </w:pPr>
+      <w:r>
+        <w:rPr>
+          <w:rFonts w:ascii="Calibri" w:hAnsi="Calibri"/>
+          <w:u w:val="single"/>
+        </w:rPr>
+        <w:t>Procedure 1: Insertion into Staff Relation</w:t>
+      </w:r>
+    </w:p>
+    <w:p>
+      <w:pPr>
+        <w:rPr>
+          <w:rFonts w:ascii="Calibri" w:hAnsi="Calibri"/>
+        </w:rPr>
+      </w:pPr>
       <w:r>
         <w:rPr>
           <w:rFonts w:ascii="Calibri" w:hAnsi="Calibri"/>
@@ -4882,8 +4904,8 @@
           <w:lang w:eastAsia="en-CA"/>
         </w:rPr>
         <w:drawing>
-          <wp:inline distT="0" distB="0" distL="0" distR="0">
-            <wp:extent cx="3817831" cy="3571875"/>
+          <wp:inline distT="0" distB="0" distL="0" distR="0" wp14:anchorId="6C239DA1" wp14:editId="2D632A5E">
+            <wp:extent cx="6352866" cy="5943600"/>
             <wp:effectExtent l="0" t="0" r="0" b="0"/>
             <wp:docPr id="19" name="Picture 19"/>
             <wp:cNvGraphicFramePr>
@@ -4897,7 +4919,7 @@
                     <pic:cNvPicPr/>
                   </pic:nvPicPr>
                   <pic:blipFill>
-                    <a:blip r:embed="rId5" cstate="print">
+                    <a:blip r:embed="rId5">
                       <a:extLst>
                         <a:ext uri="{28A0092B-C50C-407E-A947-70E740481C1C}">
                           <a14:useLocalDpi xmlns:a14="http://schemas.microsoft.com/office/drawing/2010/main" val="0"/>
@@ -4911,7 +4933,7 @@
                   <pic:spPr>
                     <a:xfrm>
                       <a:off x="0" y="0"/>
-                      <a:ext cx="3819881" cy="3573793"/>
+                      <a:ext cx="6392576" cy="5980752"/>
                     </a:xfrm>
                     <a:prstGeom prst="rect">
                       <a:avLst/>
@@ -4923,16 +4945,24 @@
           </wp:inline>
         </w:drawing>
       </w:r>
+    </w:p>
+    <w:p>
+      <w:pPr>
+        <w:rPr>
+          <w:rFonts w:ascii="Calibri" w:hAnsi="Calibri"/>
+        </w:rPr>
+      </w:pPr>
       <w:r>
         <w:rPr>
           <w:rFonts w:ascii="Calibri" w:hAnsi="Calibri"/>
           <w:noProof/>
           <w:lang w:eastAsia="en-CA"/>
         </w:rPr>
+        <w:lastRenderedPageBreak/>
         <w:drawing>
           <wp:inline distT="0" distB="0" distL="0" distR="0">
-            <wp:extent cx="3867150" cy="3632477"/>
-            <wp:effectExtent l="0" t="0" r="0" b="6350"/>
+            <wp:extent cx="6452742" cy="6061166"/>
+            <wp:effectExtent l="0" t="0" r="5715" b="0"/>
             <wp:docPr id="20" name="Picture 20"/>
             <wp:cNvGraphicFramePr>
               <a:graphicFrameLocks xmlns:a="http://schemas.openxmlformats.org/drawingml/2006/main" noChangeAspect="1"/>
@@ -4945,7 +4975,7 @@
                     <pic:cNvPicPr/>
                   </pic:nvPicPr>
                   <pic:blipFill>
-                    <a:blip r:embed="rId6" cstate="print">
+                    <a:blip r:embed="rId6">
                       <a:extLst>
                         <a:ext uri="{28A0092B-C50C-407E-A947-70E740481C1C}">
                           <a14:useLocalDpi xmlns:a14="http://schemas.microsoft.com/office/drawing/2010/main" val="0"/>
@@ -4959,7 +4989,7 @@
                   <pic:spPr>
                     <a:xfrm>
                       <a:off x="0" y="0"/>
-                      <a:ext cx="3867895" cy="3633177"/>
+                      <a:ext cx="6469244" cy="6076667"/>
                     </a:xfrm>
                     <a:prstGeom prst="rect">
                       <a:avLst/>
@@ -4976,6 +5006,51 @@
       <w:pPr>
         <w:rPr>
           <w:rFonts w:ascii="Calibri" w:hAnsi="Calibri"/>
+          <w:noProof/>
+          <w:lang w:eastAsia="en-CA"/>
+        </w:rPr>
+      </w:pPr>
+    </w:p>
+    <w:p>
+      <w:pPr>
+        <w:rPr>
+          <w:rFonts w:ascii="Calibri" w:hAnsi="Calibri"/>
+          <w:noProof/>
+          <w:lang w:eastAsia="en-CA"/>
+        </w:rPr>
+      </w:pPr>
+    </w:p>
+    <w:p>
+      <w:pPr>
+        <w:rPr>
+          <w:rFonts w:ascii="Calibri" w:hAnsi="Calibri"/>
+          <w:noProof/>
+          <w:lang w:eastAsia="en-CA"/>
+        </w:rPr>
+      </w:pPr>
+    </w:p>
+    <w:p>
+      <w:pPr>
+        <w:rPr>
+          <w:rFonts w:ascii="Calibri" w:hAnsi="Calibri"/>
+          <w:noProof/>
+          <w:lang w:eastAsia="en-CA"/>
+        </w:rPr>
+      </w:pPr>
+    </w:p>
+    <w:p>
+      <w:pPr>
+        <w:rPr>
+          <w:rFonts w:ascii="Calibri" w:hAnsi="Calibri"/>
+          <w:noProof/>
+          <w:lang w:eastAsia="en-CA"/>
+        </w:rPr>
+      </w:pPr>
+    </w:p>
+    <w:p>
+      <w:pPr>
+        <w:rPr>
+          <w:rFonts w:ascii="Calibri" w:hAnsi="Calibri"/>
         </w:rPr>
       </w:pPr>
       <w:r>
@@ -4987,8 +5062,8 @@
         <w:lastRenderedPageBreak/>
         <w:drawing>
           <wp:inline distT="0" distB="0" distL="0" distR="0">
-            <wp:extent cx="4089430" cy="3847822"/>
-            <wp:effectExtent l="0" t="0" r="6350" b="635"/>
+            <wp:extent cx="6400800" cy="6022632"/>
+            <wp:effectExtent l="0" t="0" r="0" b="0"/>
             <wp:docPr id="21" name="Picture 21"/>
             <wp:cNvGraphicFramePr>
               <a:graphicFrameLocks xmlns:a="http://schemas.openxmlformats.org/drawingml/2006/main" noChangeAspect="1"/>
@@ -5001,7 +5076,7 @@
                     <pic:cNvPicPr/>
                   </pic:nvPicPr>
                   <pic:blipFill>
-                    <a:blip r:embed="rId7" cstate="print">
+                    <a:blip r:embed="rId7">
                       <a:extLst>
                         <a:ext uri="{28A0092B-C50C-407E-A947-70E740481C1C}">
                           <a14:useLocalDpi xmlns:a14="http://schemas.microsoft.com/office/drawing/2010/main" val="0"/>
@@ -5015,7 +5090,7 @@
                   <pic:spPr>
                     <a:xfrm>
                       <a:off x="0" y="0"/>
-                      <a:ext cx="4091673" cy="3849932"/>
+                      <a:ext cx="6416195" cy="6037118"/>
                     </a:xfrm>
                     <a:prstGeom prst="rect">
                       <a:avLst/>
@@ -5027,6 +5102,78 @@
           </wp:inline>
         </w:drawing>
       </w:r>
+    </w:p>
+    <w:p>
+      <w:pPr>
+        <w:rPr>
+          <w:rFonts w:ascii="Calibri" w:hAnsi="Calibri"/>
+        </w:rPr>
+      </w:pPr>
+    </w:p>
+    <w:p>
+      <w:pPr>
+        <w:rPr>
+          <w:rFonts w:ascii="Calibri" w:hAnsi="Calibri"/>
+        </w:rPr>
+      </w:pPr>
+    </w:p>
+    <w:p>
+      <w:pPr>
+        <w:rPr>
+          <w:rFonts w:ascii="Calibri" w:hAnsi="Calibri"/>
+        </w:rPr>
+      </w:pPr>
+    </w:p>
+    <w:p>
+      <w:pPr>
+        <w:rPr>
+          <w:rFonts w:ascii="Calibri" w:hAnsi="Calibri"/>
+        </w:rPr>
+      </w:pPr>
+    </w:p>
+    <w:p>
+      <w:pPr>
+        <w:rPr>
+          <w:rFonts w:ascii="Calibri" w:hAnsi="Calibri"/>
+        </w:rPr>
+      </w:pPr>
+    </w:p>
+    <w:p>
+      <w:pPr>
+        <w:rPr>
+          <w:rFonts w:ascii="Calibri" w:hAnsi="Calibri"/>
+        </w:rPr>
+      </w:pPr>
+    </w:p>
+    <w:p>
+      <w:pPr>
+        <w:rPr>
+          <w:rFonts w:ascii="Calibri" w:hAnsi="Calibri"/>
+        </w:rPr>
+      </w:pPr>
+    </w:p>
+    <w:p>
+      <w:pPr>
+        <w:rPr>
+          <w:rFonts w:ascii="Calibri" w:hAnsi="Calibri"/>
+          <w:u w:val="single"/>
+        </w:rPr>
+      </w:pPr>
+      <w:r>
+        <w:rPr>
+          <w:rFonts w:ascii="Calibri" w:hAnsi="Calibri"/>
+          <w:u w:val="single"/>
+        </w:rPr>
+        <w:lastRenderedPageBreak/>
+        <w:t xml:space="preserve">Procedure 2: Order Equipment for </w:t>
+      </w:r>
+      <w:r>
+        <w:rPr>
+          <w:rFonts w:ascii="Calibri" w:hAnsi="Calibri"/>
+          <w:u w:val="single"/>
+        </w:rPr>
+        <w:t>Staff who are Doctors</w:t>
+      </w:r>
       <w:r>
         <w:rPr>
           <w:rFonts w:ascii="Calibri" w:hAnsi="Calibri"/>
@@ -5035,8 +5182,8 @@
         </w:rPr>
         <w:drawing>
           <wp:inline distT="0" distB="0" distL="0" distR="0">
-            <wp:extent cx="4219684" cy="3940175"/>
-            <wp:effectExtent l="0" t="0" r="9525" b="3175"/>
+            <wp:extent cx="6309270" cy="5891349"/>
+            <wp:effectExtent l="0" t="0" r="0" b="0"/>
             <wp:docPr id="22" name="Picture 22"/>
             <wp:cNvGraphicFramePr>
               <a:graphicFrameLocks xmlns:a="http://schemas.openxmlformats.org/drawingml/2006/main" noChangeAspect="1"/>
@@ -5049,7 +5196,7 @@
                     <pic:cNvPicPr/>
                   </pic:nvPicPr>
                   <pic:blipFill>
-                    <a:blip r:embed="rId8" cstate="print">
+                    <a:blip r:embed="rId8">
                       <a:extLst>
                         <a:ext uri="{28A0092B-C50C-407E-A947-70E740481C1C}">
                           <a14:useLocalDpi xmlns:a14="http://schemas.microsoft.com/office/drawing/2010/main" val="0"/>
@@ -5063,7 +5210,7 @@
                   <pic:spPr>
                     <a:xfrm>
                       <a:off x="0" y="0"/>
-                      <a:ext cx="4220377" cy="3940822"/>
+                      <a:ext cx="6314778" cy="5896493"/>
                     </a:xfrm>
                     <a:prstGeom prst="rect">
                       <a:avLst/>
@@ -5084,8 +5231,8 @@
         <w:lastRenderedPageBreak/>
         <w:drawing>
           <wp:inline distT="0" distB="0" distL="0" distR="0" wp14:anchorId="53120A38" wp14:editId="761ED5D7">
-            <wp:extent cx="4181475" cy="3921920"/>
-            <wp:effectExtent l="0" t="0" r="0" b="2540"/>
+            <wp:extent cx="6322423" cy="5929973"/>
+            <wp:effectExtent l="0" t="0" r="2540" b="0"/>
             <wp:docPr id="23" name="Picture 23"/>
             <wp:cNvGraphicFramePr>
               <a:graphicFrameLocks xmlns:a="http://schemas.openxmlformats.org/drawingml/2006/main" noChangeAspect="1"/>
@@ -5098,7 +5245,7 @@
                     <pic:cNvPicPr/>
                   </pic:nvPicPr>
                   <pic:blipFill>
-                    <a:blip r:embed="rId9" cstate="print">
+                    <a:blip r:embed="rId9">
                       <a:extLst>
                         <a:ext uri="{28A0092B-C50C-407E-A947-70E740481C1C}">
                           <a14:useLocalDpi xmlns:a14="http://schemas.microsoft.com/office/drawing/2010/main" val="0"/>
@@ -5112,7 +5259,7 @@
                   <pic:spPr>
                     <a:xfrm>
                       <a:off x="0" y="0"/>
-                      <a:ext cx="4183691" cy="3923998"/>
+                      <a:ext cx="6332031" cy="5938985"/>
                     </a:xfrm>
                     <a:prstGeom prst="rect">
                       <a:avLst/>
@@ -5124,6 +5271,37 @@
           </wp:inline>
         </w:drawing>
       </w:r>
+    </w:p>
+    <w:p>
+      <w:pPr>
+        <w:rPr>
+          <w:rFonts w:ascii="Calibri" w:hAnsi="Calibri"/>
+          <w:u w:val="single"/>
+        </w:rPr>
+      </w:pPr>
+      <w:r>
+        <w:rPr>
+          <w:rFonts w:ascii="Calibri" w:hAnsi="Calibri"/>
+          <w:u w:val="single"/>
+        </w:rPr>
+        <w:br w:type="page"/>
+      </w:r>
+    </w:p>
+    <w:p>
+      <w:pPr>
+        <w:rPr>
+          <w:rFonts w:ascii="Calibri" w:hAnsi="Calibri"/>
+          <w:u w:val="single"/>
+        </w:rPr>
+      </w:pPr>
+      <w:r>
+        <w:rPr>
+          <w:rFonts w:ascii="Calibri" w:hAnsi="Calibri"/>
+          <w:u w:val="single"/>
+        </w:rPr>
+        <w:lastRenderedPageBreak/>
+        <w:t>Procedure 3: Search for Staff Members per Department</w:t>
+      </w:r>
       <w:r>
         <w:rPr>
           <w:rFonts w:ascii="Calibri" w:hAnsi="Calibri"/>
@@ -5132,8 +5310,8 @@
         </w:rPr>
         <w:drawing>
           <wp:inline distT="0" distB="0" distL="0" distR="0" wp14:anchorId="65ED75CB" wp14:editId="61CCC768">
-            <wp:extent cx="4014536" cy="3764915"/>
-            <wp:effectExtent l="0" t="0" r="5080" b="6985"/>
+            <wp:extent cx="6407317" cy="6008914"/>
+            <wp:effectExtent l="0" t="0" r="0" b="0"/>
             <wp:docPr id="24" name="Picture 24"/>
             <wp:cNvGraphicFramePr>
               <a:graphicFrameLocks xmlns:a="http://schemas.openxmlformats.org/drawingml/2006/main" noChangeAspect="1"/>
@@ -5146,7 +5324,7 @@
                     <pic:cNvPicPr/>
                   </pic:nvPicPr>
                   <pic:blipFill>
-                    <a:blip r:embed="rId10" cstate="print">
+                    <a:blip r:embed="rId10">
                       <a:extLst>
                         <a:ext uri="{28A0092B-C50C-407E-A947-70E740481C1C}">
                           <a14:useLocalDpi xmlns:a14="http://schemas.microsoft.com/office/drawing/2010/main" val="0"/>
@@ -5160,7 +5338,7 @@
                   <pic:spPr>
                     <a:xfrm>
                       <a:off x="0" y="0"/>
-                      <a:ext cx="4017681" cy="3767864"/>
+                      <a:ext cx="6420838" cy="6021594"/>
                     </a:xfrm>
                     <a:prstGeom prst="rect">
                       <a:avLst/>
@@ -5181,7 +5359,7 @@
         <w:lastRenderedPageBreak/>
         <w:drawing>
           <wp:inline distT="0" distB="0" distL="0" distR="0" wp14:anchorId="7EA255FA" wp14:editId="34C95554">
-            <wp:extent cx="4157962" cy="3910084"/>
+            <wp:extent cx="6487083" cy="6100354"/>
             <wp:effectExtent l="0" t="0" r="0" b="0"/>
             <wp:docPr id="27" name="Picture 27"/>
             <wp:cNvGraphicFramePr>
@@ -5195,7 +5373,7 @@
                     <pic:cNvPicPr/>
                   </pic:nvPicPr>
                   <pic:blipFill>
-                    <a:blip r:embed="rId11" cstate="print">
+                    <a:blip r:embed="rId11">
                       <a:extLst>
                         <a:ext uri="{28A0092B-C50C-407E-A947-70E740481C1C}">
                           <a14:useLocalDpi xmlns:a14="http://schemas.microsoft.com/office/drawing/2010/main" val="0"/>
@@ -5209,7 +5387,7 @@
                   <pic:spPr>
                     <a:xfrm>
                       <a:off x="0" y="0"/>
-                      <a:ext cx="4160807" cy="3912760"/>
+                      <a:ext cx="6497448" cy="6110101"/>
                     </a:xfrm>
                     <a:prstGeom prst="rect">
                       <a:avLst/>
@@ -5227,10 +5405,11 @@
           <w:noProof/>
           <w:lang w:eastAsia="en-CA"/>
         </w:rPr>
+        <w:lastRenderedPageBreak/>
         <w:drawing>
           <wp:inline distT="0" distB="0" distL="0" distR="0" wp14:anchorId="08CD2A69" wp14:editId="41E0A3E9">
-            <wp:extent cx="4091998" cy="3830128"/>
-            <wp:effectExtent l="0" t="0" r="3810" b="0"/>
+            <wp:extent cx="6489531" cy="6074229"/>
+            <wp:effectExtent l="0" t="0" r="6985" b="3175"/>
             <wp:docPr id="26" name="Picture 26"/>
             <wp:cNvGraphicFramePr>
               <a:graphicFrameLocks xmlns:a="http://schemas.openxmlformats.org/drawingml/2006/main" noChangeAspect="1"/>
@@ -5243,7 +5422,7 @@
                     <pic:cNvPicPr/>
                   </pic:nvPicPr>
                   <pic:blipFill>
-                    <a:blip r:embed="rId12" cstate="print">
+                    <a:blip r:embed="rId12">
                       <a:extLst>
                         <a:ext uri="{28A0092B-C50C-407E-A947-70E740481C1C}">
                           <a14:useLocalDpi xmlns:a14="http://schemas.microsoft.com/office/drawing/2010/main" val="0"/>
@@ -5257,7 +5436,7 @@
                   <pic:spPr>
                     <a:xfrm>
                       <a:off x="0" y="0"/>
-                      <a:ext cx="4094531" cy="3832499"/>
+                      <a:ext cx="6499740" cy="6083785"/>
                     </a:xfrm>
                     <a:prstGeom prst="rect">
                       <a:avLst/>
@@ -5274,19 +5453,42 @@
       <w:pPr>
         <w:rPr>
           <w:rFonts w:ascii="Calibri" w:hAnsi="Calibri"/>
-        </w:rPr>
-      </w:pPr>
+          <w:u w:val="single"/>
+        </w:rPr>
+      </w:pPr>
+      <w:r>
+        <w:rPr>
+          <w:rFonts w:ascii="Calibri" w:hAnsi="Calibri"/>
+          <w:u w:val="single"/>
+        </w:rPr>
+        <w:br w:type="page"/>
+      </w:r>
+    </w:p>
+    <w:p>
+      <w:pPr>
+        <w:rPr>
+          <w:rFonts w:ascii="Calibri" w:hAnsi="Calibri"/>
+          <w:u w:val="single"/>
+        </w:rPr>
+      </w:pPr>
+      <w:r>
+        <w:rPr>
+          <w:rFonts w:ascii="Calibri" w:hAnsi="Calibri"/>
+          <w:u w:val="single"/>
+        </w:rPr>
+        <w:lastRenderedPageBreak/>
+        <w:t>Procedure 4: Register or Update a Patient</w:t>
+      </w:r>
       <w:r>
         <w:rPr>
           <w:rFonts w:ascii="Calibri" w:hAnsi="Calibri"/>
           <w:noProof/>
           <w:lang w:eastAsia="en-CA"/>
         </w:rPr>
-        <w:lastRenderedPageBreak/>
         <w:drawing>
           <wp:inline distT="0" distB="0" distL="0" distR="0">
-            <wp:extent cx="4048951" cy="3791566"/>
-            <wp:effectExtent l="0" t="0" r="8890" b="0"/>
+            <wp:extent cx="6348549" cy="5944981"/>
+            <wp:effectExtent l="0" t="0" r="0" b="0"/>
             <wp:docPr id="28" name="Picture 28"/>
             <wp:cNvGraphicFramePr>
               <a:graphicFrameLocks xmlns:a="http://schemas.openxmlformats.org/drawingml/2006/main" noChangeAspect="1"/>
@@ -5299,7 +5501,7 @@
                     <pic:cNvPicPr/>
                   </pic:nvPicPr>
                   <pic:blipFill>
-                    <a:blip r:embed="rId13" cstate="print">
+                    <a:blip r:embed="rId13">
                       <a:extLst>
                         <a:ext uri="{28A0092B-C50C-407E-A947-70E740481C1C}">
                           <a14:useLocalDpi xmlns:a14="http://schemas.microsoft.com/office/drawing/2010/main" val="0"/>
@@ -5313,7 +5515,7 @@
                   <pic:spPr>
                     <a:xfrm>
                       <a:off x="0" y="0"/>
-                      <a:ext cx="4050483" cy="3793000"/>
+                      <a:ext cx="6356560" cy="5952482"/>
                     </a:xfrm>
                     <a:prstGeom prst="rect">
                       <a:avLst/>
@@ -5331,10 +5533,11 @@
           <w:noProof/>
           <w:lang w:eastAsia="en-CA"/>
         </w:rPr>
+        <w:lastRenderedPageBreak/>
         <w:drawing>
           <wp:inline distT="0" distB="0" distL="0" distR="0">
-            <wp:extent cx="4385144" cy="4067033"/>
-            <wp:effectExtent l="0" t="0" r="0" b="0"/>
+            <wp:extent cx="6426926" cy="5960697"/>
+            <wp:effectExtent l="0" t="0" r="0" b="2540"/>
             <wp:docPr id="29" name="Picture 29"/>
             <wp:cNvGraphicFramePr>
               <a:graphicFrameLocks xmlns:a="http://schemas.openxmlformats.org/drawingml/2006/main" noChangeAspect="1"/>
@@ -5347,7 +5550,7 @@
                     <pic:cNvPicPr/>
                   </pic:nvPicPr>
                   <pic:blipFill>
-                    <a:blip r:embed="rId14" cstate="print">
+                    <a:blip r:embed="rId14">
                       <a:extLst>
                         <a:ext uri="{28A0092B-C50C-407E-A947-70E740481C1C}">
                           <a14:useLocalDpi xmlns:a14="http://schemas.microsoft.com/office/drawing/2010/main" val="0"/>
@@ -5361,7 +5564,7 @@
                   <pic:spPr>
                     <a:xfrm>
                       <a:off x="0" y="0"/>
-                      <a:ext cx="4388944" cy="4070557"/>
+                      <a:ext cx="6438253" cy="5971202"/>
                     </a:xfrm>
                     <a:prstGeom prst="rect">
                       <a:avLst/>
@@ -5373,16 +5576,189 @@
           </wp:inline>
         </w:drawing>
       </w:r>
+    </w:p>
+    <w:p>
+      <w:pPr>
+        <w:rPr>
+          <w:rFonts w:ascii="Calibri" w:hAnsi="Calibri"/>
+          <w:u w:val="single"/>
+        </w:rPr>
+      </w:pPr>
+      <w:r>
+        <w:rPr>
+          <w:rFonts w:ascii="Calibri" w:hAnsi="Calibri"/>
+          <w:u w:val="single"/>
+        </w:rPr>
+        <w:br w:type="page"/>
+      </w:r>
+    </w:p>
+    <w:p>
+      <w:pPr>
+        <w:rPr>
+          <w:rFonts w:ascii="Calibri" w:hAnsi="Calibri"/>
+          <w:u w:val="single"/>
+        </w:rPr>
+      </w:pPr>
+      <w:r>
+        <w:rPr>
+          <w:rFonts w:ascii="Calibri" w:hAnsi="Calibri"/>
+          <w:u w:val="single"/>
+        </w:rPr>
+        <w:lastRenderedPageBreak/>
+        <w:t>Procedure 5:</w:t>
+      </w:r>
       <w:r>
         <w:rPr>
           <w:rFonts w:ascii="Calibri" w:hAnsi="Calibri"/>
           <w:noProof/>
+          <w:u w:val="single"/>
+          <w:lang w:eastAsia="en-CA"/>
+        </w:rPr>
+        <w:t xml:space="preserve"> </w:t>
+      </w:r>
+      <w:r>
+        <w:rPr>
+          <w:rFonts w:ascii="Calibri" w:hAnsi="Calibri"/>
+          <w:noProof/>
+          <w:u w:val="single"/>
+          <w:lang w:eastAsia="en-CA"/>
+        </w:rPr>
+        <w:t>Assign a Patient to an instance of a Disease</w:t>
+      </w:r>
+      <w:bookmarkStart w:id="0" w:name="_GoBack"/>
+      <w:bookmarkEnd w:id="0"/>
+      <w:r>
+        <w:rPr>
+          <w:rFonts w:ascii="Calibri" w:hAnsi="Calibri"/>
+          <w:noProof/>
+          <w:u w:val="single"/>
+          <w:lang w:eastAsia="en-CA"/>
+        </w:rPr>
+        <w:drawing>
+          <wp:inline distT="0" distB="0" distL="0" distR="0" wp14:anchorId="2556EAA8" wp14:editId="1274FBB0">
+            <wp:extent cx="6502026" cy="6028267"/>
+            <wp:effectExtent l="0" t="0" r="0" b="0"/>
+            <wp:docPr id="36" name="Picture 36"/>
+            <wp:cNvGraphicFramePr>
+              <a:graphicFrameLocks xmlns:a="http://schemas.openxmlformats.org/drawingml/2006/main" noChangeAspect="1"/>
+            </wp:cNvGraphicFramePr>
+            <a:graphic xmlns:a="http://schemas.openxmlformats.org/drawingml/2006/main">
+              <a:graphicData uri="http://schemas.openxmlformats.org/drawingml/2006/picture">
+                <pic:pic xmlns:pic="http://schemas.openxmlformats.org/drawingml/2006/picture">
+                  <pic:nvPicPr>
+                    <pic:cNvPr id="36" name="procedure5_1.PNG"/>
+                    <pic:cNvPicPr/>
+                  </pic:nvPicPr>
+                  <pic:blipFill>
+                    <a:blip r:embed="rId15">
+                      <a:extLst>
+                        <a:ext uri="{28A0092B-C50C-407E-A947-70E740481C1C}">
+                          <a14:useLocalDpi xmlns:a14="http://schemas.microsoft.com/office/drawing/2010/main" val="0"/>
+                        </a:ext>
+                      </a:extLst>
+                    </a:blip>
+                    <a:stretch>
+                      <a:fillRect/>
+                    </a:stretch>
+                  </pic:blipFill>
+                  <pic:spPr>
+                    <a:xfrm>
+                      <a:off x="0" y="0"/>
+                      <a:ext cx="6504235" cy="6030315"/>
+                    </a:xfrm>
+                    <a:prstGeom prst="rect">
+                      <a:avLst/>
+                    </a:prstGeom>
+                  </pic:spPr>
+                </pic:pic>
+              </a:graphicData>
+            </a:graphic>
+          </wp:inline>
+        </w:drawing>
+      </w:r>
+    </w:p>
+    <w:p>
+      <w:pPr>
+        <w:rPr>
+          <w:rFonts w:ascii="Calibri" w:hAnsi="Calibri"/>
+          <w:u w:val="single"/>
+        </w:rPr>
+      </w:pPr>
+      <w:r>
+        <w:rPr>
+          <w:rFonts w:ascii="Calibri" w:hAnsi="Calibri"/>
+          <w:noProof/>
+          <w:u w:val="single"/>
           <w:lang w:eastAsia="en-CA"/>
         </w:rPr>
         <w:lastRenderedPageBreak/>
         <w:drawing>
           <wp:inline distT="0" distB="0" distL="0" distR="0">
-            <wp:extent cx="4306599" cy="4039737"/>
+            <wp:extent cx="6457244" cy="6022622"/>
+            <wp:effectExtent l="0" t="0" r="1270" b="0"/>
+            <wp:docPr id="37" name="Picture 37"/>
+            <wp:cNvGraphicFramePr>
+              <a:graphicFrameLocks xmlns:a="http://schemas.openxmlformats.org/drawingml/2006/main" noChangeAspect="1"/>
+            </wp:cNvGraphicFramePr>
+            <a:graphic xmlns:a="http://schemas.openxmlformats.org/drawingml/2006/main">
+              <a:graphicData uri="http://schemas.openxmlformats.org/drawingml/2006/picture">
+                <pic:pic xmlns:pic="http://schemas.openxmlformats.org/drawingml/2006/picture">
+                  <pic:nvPicPr>
+                    <pic:cNvPr id="37" name="procedure5_2.PNG"/>
+                    <pic:cNvPicPr/>
+                  </pic:nvPicPr>
+                  <pic:blipFill>
+                    <a:blip r:embed="rId16">
+                      <a:extLst>
+                        <a:ext uri="{28A0092B-C50C-407E-A947-70E740481C1C}">
+                          <a14:useLocalDpi xmlns:a14="http://schemas.microsoft.com/office/drawing/2010/main" val="0"/>
+                        </a:ext>
+                      </a:extLst>
+                    </a:blip>
+                    <a:stretch>
+                      <a:fillRect/>
+                    </a:stretch>
+                  </pic:blipFill>
+                  <pic:spPr>
+                    <a:xfrm>
+                      <a:off x="0" y="0"/>
+                      <a:ext cx="6459415" cy="6024647"/>
+                    </a:xfrm>
+                    <a:prstGeom prst="rect">
+                      <a:avLst/>
+                    </a:prstGeom>
+                  </pic:spPr>
+                </pic:pic>
+              </a:graphicData>
+            </a:graphic>
+          </wp:inline>
+        </w:drawing>
+      </w:r>
+    </w:p>
+    <w:p>
+      <w:pPr>
+        <w:rPr>
+          <w:rFonts w:ascii="Calibri" w:hAnsi="Calibri"/>
+          <w:u w:val="single"/>
+        </w:rPr>
+      </w:pPr>
+      <w:r>
+        <w:rPr>
+          <w:rFonts w:ascii="Calibri" w:hAnsi="Calibri"/>
+          <w:u w:val="single"/>
+        </w:rPr>
+        <w:lastRenderedPageBreak/>
+        <w:t>Procedure 6: Assign a Specialist to a Patient for his/her Illness</w:t>
+      </w:r>
+      <w:r>
+        <w:rPr>
+          <w:rFonts w:ascii="Calibri" w:hAnsi="Calibri"/>
+          <w:noProof/>
+          <w:lang w:eastAsia="en-CA"/>
+        </w:rPr>
+        <w:drawing>
+          <wp:inline distT="0" distB="0" distL="0" distR="0">
+            <wp:extent cx="6462594" cy="6062134"/>
             <wp:effectExtent l="0" t="0" r="0" b="0"/>
             <wp:docPr id="30" name="Picture 30"/>
             <wp:cNvGraphicFramePr>
@@ -5396,7 +5772,7 @@
                     <pic:cNvPicPr/>
                   </pic:nvPicPr>
                   <pic:blipFill>
-                    <a:blip r:embed="rId15" cstate="print">
+                    <a:blip r:embed="rId17">
                       <a:extLst>
                         <a:ext uri="{28A0092B-C50C-407E-A947-70E740481C1C}">
                           <a14:useLocalDpi xmlns:a14="http://schemas.microsoft.com/office/drawing/2010/main" val="0"/>
@@ -5410,7 +5786,7 @@
                   <pic:spPr>
                     <a:xfrm>
                       <a:off x="0" y="0"/>
-                      <a:ext cx="4307486" cy="4040569"/>
+                      <a:ext cx="6471446" cy="6070438"/>
                     </a:xfrm>
                     <a:prstGeom prst="rect">
                       <a:avLst/>
@@ -5428,10 +5804,11 @@
           <w:noProof/>
           <w:lang w:eastAsia="en-CA"/>
         </w:rPr>
+        <w:lastRenderedPageBreak/>
         <w:drawing>
           <wp:inline distT="0" distB="0" distL="0" distR="0">
-            <wp:extent cx="4185418" cy="3903260"/>
-            <wp:effectExtent l="0" t="0" r="5715" b="2540"/>
+            <wp:extent cx="6482045" cy="6045059"/>
+            <wp:effectExtent l="0" t="0" r="0" b="0"/>
             <wp:docPr id="31" name="Picture 31"/>
             <wp:cNvGraphicFramePr>
               <a:graphicFrameLocks xmlns:a="http://schemas.openxmlformats.org/drawingml/2006/main" noChangeAspect="1"/>
@@ -5444,7 +5821,7 @@
                     <pic:cNvPicPr/>
                   </pic:nvPicPr>
                   <pic:blipFill>
-                    <a:blip r:embed="rId16" cstate="print">
+                    <a:blip r:embed="rId18">
                       <a:extLst>
                         <a:ext uri="{28A0092B-C50C-407E-A947-70E740481C1C}">
                           <a14:useLocalDpi xmlns:a14="http://schemas.microsoft.com/office/drawing/2010/main" val="0"/>
@@ -5458,7 +5835,7 @@
                   <pic:spPr>
                     <a:xfrm>
                       <a:off x="0" y="0"/>
-                      <a:ext cx="4186374" cy="3904151"/>
+                      <a:ext cx="6493438" cy="6055684"/>
                     </a:xfrm>
                     <a:prstGeom prst="rect">
                       <a:avLst/>
@@ -5479,8 +5856,8 @@
         <w:lastRenderedPageBreak/>
         <w:drawing>
           <wp:inline distT="0" distB="0" distL="0" distR="0" wp14:anchorId="0C97D9A6" wp14:editId="388569FB">
-            <wp:extent cx="4400844" cy="4126732"/>
-            <wp:effectExtent l="0" t="0" r="0" b="7620"/>
+            <wp:extent cx="6309360" cy="5916375"/>
+            <wp:effectExtent l="0" t="0" r="0" b="8255"/>
             <wp:docPr id="32" name="Picture 32"/>
             <wp:cNvGraphicFramePr>
               <a:graphicFrameLocks xmlns:a="http://schemas.openxmlformats.org/drawingml/2006/main" noChangeAspect="1"/>
@@ -5493,7 +5870,7 @@
                     <pic:cNvPicPr/>
                   </pic:nvPicPr>
                   <pic:blipFill>
-                    <a:blip r:embed="rId17" cstate="print">
+                    <a:blip r:embed="rId19">
                       <a:extLst>
                         <a:ext uri="{28A0092B-C50C-407E-A947-70E740481C1C}">
                           <a14:useLocalDpi xmlns:a14="http://schemas.microsoft.com/office/drawing/2010/main" val="0"/>
@@ -5507,7 +5884,7 @@
                   <pic:spPr>
                     <a:xfrm>
                       <a:off x="0" y="0"/>
-                      <a:ext cx="4401940" cy="4127760"/>
+                      <a:ext cx="6313852" cy="5920587"/>
                     </a:xfrm>
                     <a:prstGeom prst="rect">
                       <a:avLst/>
@@ -5519,6 +5896,36 @@
           </wp:inline>
         </w:drawing>
       </w:r>
+    </w:p>
+    <w:p>
+      <w:pPr>
+        <w:rPr>
+          <w:rFonts w:ascii="Calibri" w:hAnsi="Calibri"/>
+          <w:u w:val="single"/>
+        </w:rPr>
+      </w:pPr>
+      <w:r>
+        <w:rPr>
+          <w:rFonts w:ascii="Calibri" w:hAnsi="Calibri"/>
+          <w:u w:val="single"/>
+        </w:rPr>
+        <w:br w:type="page"/>
+      </w:r>
+    </w:p>
+    <w:p>
+      <w:pPr>
+        <w:rPr>
+          <w:rFonts w:ascii="Calibri" w:hAnsi="Calibri"/>
+        </w:rPr>
+      </w:pPr>
+      <w:r>
+        <w:rPr>
+          <w:rFonts w:ascii="Calibri" w:hAnsi="Calibri"/>
+          <w:u w:val="single"/>
+        </w:rPr>
+        <w:lastRenderedPageBreak/>
+        <w:t>Procedure 7: View Patients with a specific Illness</w:t>
+      </w:r>
       <w:r>
         <w:rPr>
           <w:rFonts w:ascii="Calibri" w:hAnsi="Calibri"/>
@@ -5527,8 +5934,8 @@
         </w:rPr>
         <w:drawing>
           <wp:inline distT="0" distB="0" distL="0" distR="0" wp14:anchorId="1977A7C2" wp14:editId="1E6B6E8F">
-            <wp:extent cx="3951951" cy="3700732"/>
-            <wp:effectExtent l="0" t="0" r="0" b="0"/>
+            <wp:extent cx="6374674" cy="5969447"/>
+            <wp:effectExtent l="0" t="0" r="7620" b="0"/>
             <wp:docPr id="33" name="Picture 33"/>
             <wp:cNvGraphicFramePr>
               <a:graphicFrameLocks xmlns:a="http://schemas.openxmlformats.org/drawingml/2006/main" noChangeAspect="1"/>
@@ -5541,7 +5948,7 @@
                     <pic:cNvPicPr/>
                   </pic:nvPicPr>
                   <pic:blipFill>
-                    <a:blip r:embed="rId18" cstate="print">
+                    <a:blip r:embed="rId20">
                       <a:extLst>
                         <a:ext uri="{28A0092B-C50C-407E-A947-70E740481C1C}">
                           <a14:useLocalDpi xmlns:a14="http://schemas.microsoft.com/office/drawing/2010/main" val="0"/>
@@ -5555,7 +5962,7 @@
                   <pic:spPr>
                     <a:xfrm>
                       <a:off x="0" y="0"/>
-                      <a:ext cx="3956441" cy="3704937"/>
+                      <a:ext cx="6390015" cy="5983813"/>
                     </a:xfrm>
                     <a:prstGeom prst="rect">
                       <a:avLst/>
@@ -5576,8 +5983,8 @@
         <w:lastRenderedPageBreak/>
         <w:drawing>
           <wp:inline distT="0" distB="0" distL="0" distR="0" wp14:anchorId="1A7D1674" wp14:editId="4BD323F3">
-            <wp:extent cx="4210334" cy="3885113"/>
-            <wp:effectExtent l="0" t="0" r="0" b="1270"/>
+            <wp:extent cx="6270171" cy="5785843"/>
+            <wp:effectExtent l="0" t="0" r="0" b="5715"/>
             <wp:docPr id="34" name="Picture 34"/>
             <wp:cNvGraphicFramePr>
               <a:graphicFrameLocks xmlns:a="http://schemas.openxmlformats.org/drawingml/2006/main" noChangeAspect="1"/>
@@ -5590,7 +5997,7 @@
                     <pic:cNvPicPr/>
                   </pic:nvPicPr>
                   <pic:blipFill>
-                    <a:blip r:embed="rId19" cstate="print">
+                    <a:blip r:embed="rId21">
                       <a:extLst>
                         <a:ext uri="{28A0092B-C50C-407E-A947-70E740481C1C}">
                           <a14:useLocalDpi xmlns:a14="http://schemas.microsoft.com/office/drawing/2010/main" val="0"/>
@@ -5604,7 +6011,7 @@
                   <pic:spPr>
                     <a:xfrm>
                       <a:off x="0" y="0"/>
-                      <a:ext cx="4213384" cy="3887928"/>
+                      <a:ext cx="6284148" cy="5798741"/>
                     </a:xfrm>
                     <a:prstGeom prst="rect">
                       <a:avLst/>
@@ -5622,10 +6029,11 @@
           <w:noProof/>
           <w:lang w:eastAsia="en-CA"/>
         </w:rPr>
+        <w:lastRenderedPageBreak/>
         <w:drawing>
           <wp:inline distT="0" distB="0" distL="0" distR="0" wp14:anchorId="7E1709E0" wp14:editId="54E2C618">
-            <wp:extent cx="4242404" cy="3965016"/>
-            <wp:effectExtent l="0" t="0" r="6350" b="0"/>
+            <wp:extent cx="6443268" cy="6021977"/>
+            <wp:effectExtent l="0" t="0" r="0" b="0"/>
             <wp:docPr id="35" name="Picture 35"/>
             <wp:cNvGraphicFramePr>
               <a:graphicFrameLocks xmlns:a="http://schemas.openxmlformats.org/drawingml/2006/main" noChangeAspect="1"/>
@@ -5638,7 +6046,7 @@
                     <pic:cNvPicPr/>
                   </pic:nvPicPr>
                   <pic:blipFill>
-                    <a:blip r:embed="rId20" cstate="print">
+                    <a:blip r:embed="rId22">
                       <a:extLst>
                         <a:ext uri="{28A0092B-C50C-407E-A947-70E740481C1C}">
                           <a14:useLocalDpi xmlns:a14="http://schemas.microsoft.com/office/drawing/2010/main" val="0"/>
@@ -5652,7 +6060,7 @@
                   <pic:spPr>
                     <a:xfrm>
                       <a:off x="0" y="0"/>
-                      <a:ext cx="4245996" cy="3968373"/>
+                      <a:ext cx="6456607" cy="6034444"/>
                     </a:xfrm>
                     <a:prstGeom prst="rect">
                       <a:avLst/>
@@ -5682,7 +6090,6 @@
         <w:rPr>
           <w:rFonts w:ascii="Calibri" w:hAnsi="Calibri"/>
         </w:rPr>
-        <w:lastRenderedPageBreak/>
         <w:t>The complete scripts of these outputs are found under directory console-print-outs.</w:t>
       </w:r>
     </w:p>
@@ -5747,8 +6154,6 @@
           <w:b/>
         </w:rPr>
       </w:pPr>
-      <w:bookmarkStart w:id="0" w:name="_GoBack"/>
-      <w:bookmarkEnd w:id="0"/>
       <w:r>
         <w:rPr>
           <w:rFonts w:ascii="Calibri" w:hAnsi="Calibri"/>

</xml_diff>